<commit_message>
initial report guidance written
</commit_message>
<xml_diff>
--- a/Entrepreneurship/report_guidance.docx
+++ b/Entrepreneurship/report_guidance.docx
@@ -1,6 +1,6 @@
 
 <file path=word/document.xml><?xml version="1.0" encoding="utf-8"?>
-<w:document xmlns:wpc="http://schemas.microsoft.com/office/word/2010/wordprocessingCanvas" xmlns:mc="http://schemas.openxmlformats.org/markup-compatibility/2006" xmlns:o="urn:schemas-microsoft-com:office:office" xmlns:r="http://schemas.openxmlformats.org/officeDocument/2006/relationships" xmlns:m="http://schemas.openxmlformats.org/officeDocument/2006/math" xmlns:v="urn:schemas-microsoft-com:vml" xmlns:wp14="http://schemas.microsoft.com/office/word/2010/wordprocessingDrawing" xmlns:wp="http://schemas.openxmlformats.org/drawingml/2006/wordprocessingDrawing" xmlns:w10="urn:schemas-microsoft-com:office:word" xmlns:w="http://schemas.openxmlformats.org/wordprocessingml/2006/main" xmlns:w14="http://schemas.microsoft.com/office/word/2010/wordml" xmlns:wpg="http://schemas.microsoft.com/office/word/2010/wordprocessingGroup" xmlns:wpi="http://schemas.microsoft.com/office/word/2010/wordprocessingInk" xmlns:wne="http://schemas.microsoft.com/office/word/2006/wordml" xmlns:wps="http://schemas.microsoft.com/office/word/2010/wordprocessingShape" mc:Ignorable="w14 wp14">
+<w:document xmlns:wpc="http://schemas.microsoft.com/office/word/2010/wordprocessingCanvas" xmlns:mo="http://schemas.microsoft.com/office/mac/office/2008/main" xmlns:mc="http://schemas.openxmlformats.org/markup-compatibility/2006" xmlns:mv="urn:schemas-microsoft-com:mac:vml" xmlns:o="urn:schemas-microsoft-com:office:office" xmlns:r="http://schemas.openxmlformats.org/officeDocument/2006/relationships" xmlns:m="http://schemas.openxmlformats.org/officeDocument/2006/math" xmlns:v="urn:schemas-microsoft-com:vml" xmlns:wp14="http://schemas.microsoft.com/office/word/2010/wordprocessingDrawing" xmlns:wp="http://schemas.openxmlformats.org/drawingml/2006/wordprocessingDrawing" xmlns:w10="urn:schemas-microsoft-com:office:word" xmlns:w="http://schemas.openxmlformats.org/wordprocessingml/2006/main" xmlns:w14="http://schemas.microsoft.com/office/word/2010/wordml" xmlns:wpg="http://schemas.microsoft.com/office/word/2010/wordprocessingGroup" xmlns:wpi="http://schemas.microsoft.com/office/word/2010/wordprocessingInk" xmlns:wne="http://schemas.microsoft.com/office/word/2006/wordml" xmlns:wps="http://schemas.microsoft.com/office/word/2010/wordprocessingShape" mc:Ignorable="w14 wp14">
   <w:body>
     <w:p>
       <w:pPr>
@@ -19,18 +19,6 @@
       <w:r>
         <w:t xml:space="preserve"> task guidance</w:t>
       </w:r>
-      <w:r>
-        <w:t xml:space="preserve"> </w:t>
-      </w:r>
-      <w:r>
-        <w:rPr>
-          <w:rFonts w:asciiTheme="minorHAnsi" w:hAnsiTheme="minorHAnsi" w:cs="Arial"/>
-          <w:bCs/>
-          <w:sz w:val="24"/>
-          <w:szCs w:val="24"/>
-        </w:rPr>
-        <w:t>(30% of total available module marks)</w:t>
-      </w:r>
     </w:p>
     <w:p/>
     <w:p>
@@ -40,8 +28,6 @@
       <w:r>
         <w:t>Intended purpose</w:t>
       </w:r>
-      <w:bookmarkStart w:id="0" w:name="_GoBack"/>
-      <w:bookmarkEnd w:id="0"/>
     </w:p>
     <w:p>
       <w:pPr>
@@ -69,25 +55,20 @@
           <w:numId w:val="11"/>
         </w:numPr>
       </w:pPr>
-      <w:proofErr w:type="gramStart"/>
-      <w:r>
-        <w:t>it</w:t>
-      </w:r>
-      <w:proofErr w:type="gramEnd"/>
-      <w:r>
-        <w:t xml:space="preserve"> provides</w:t>
-      </w:r>
-      <w:r>
-        <w:t xml:space="preserve"> a relevant</w:t>
-      </w:r>
-      <w:r>
-        <w:t xml:space="preserve"> and creative </w:t>
-      </w:r>
-      <w:r>
-        <w:t xml:space="preserve">vehicle </w:t>
-      </w:r>
-      <w:r>
-        <w:t>for you to demonstrate your engagement and understanding of the commercialisation process.</w:t>
+      <w:r>
+        <w:t>I</w:t>
+      </w:r>
+      <w:r>
+        <w:t>t provides</w:t>
+      </w:r>
+      <w:r>
+        <w:t xml:space="preserve"> a vehicle </w:t>
+      </w:r>
+      <w:r>
+        <w:t xml:space="preserve">for you to demonstrate your engagement and understanding of </w:t>
+      </w:r>
+      <w:r>
+        <w:t>opportunities presented by existing mathematical problems.</w:t>
       </w:r>
     </w:p>
     <w:p>
@@ -98,13 +79,8 @@
           <w:numId w:val="11"/>
         </w:numPr>
       </w:pPr>
-      <w:proofErr w:type="gramStart"/>
-      <w:r>
-        <w:t>the</w:t>
-      </w:r>
-      <w:proofErr w:type="gramEnd"/>
-      <w:r>
-        <w:t xml:space="preserve"> inherently inter-connected nature of the various components aspects of a feasibility analysis provide a broadly encompassing means of introducing key aspects of the commercialisation process.</w:t>
+      <w:r>
+        <w:t>It will provide you with feedback as to the feasibility and relevance of your overall project.</w:t>
       </w:r>
     </w:p>
     <w:p>
@@ -115,106 +91,8 @@
           <w:numId w:val="11"/>
         </w:numPr>
       </w:pPr>
-      <w:proofErr w:type="gramStart"/>
-      <w:r>
-        <w:t>the</w:t>
-      </w:r>
-      <w:proofErr w:type="gramEnd"/>
-      <w:r>
-        <w:t xml:space="preserve"> real learning value lies in the </w:t>
-      </w:r>
-      <w:r>
-        <w:rPr>
-          <w:i/>
-        </w:rPr>
-        <w:t>process</w:t>
-      </w:r>
-      <w:r>
-        <w:t xml:space="preserve"> </w:t>
-      </w:r>
-      <w:r>
-        <w:t xml:space="preserve">and </w:t>
-      </w:r>
-      <w:r>
-        <w:rPr>
-          <w:i/>
-        </w:rPr>
-        <w:t xml:space="preserve">experience </w:t>
-      </w:r>
-      <w:r>
-        <w:t>of compiling the feasibility report which ties into a validated conclusion, rather than the overall conclusion itself.</w:t>
-      </w:r>
-    </w:p>
-    <w:p>
-      <w:pPr>
-        <w:pStyle w:val="ListParagraph"/>
-        <w:numPr>
-          <w:ilvl w:val="1"/>
-          <w:numId w:val="11"/>
-        </w:numPr>
-      </w:pPr>
-      <w:proofErr w:type="gramStart"/>
-      <w:r>
-        <w:t>the</w:t>
-      </w:r>
-      <w:proofErr w:type="gramEnd"/>
-      <w:r>
-        <w:t xml:space="preserve"> simulated </w:t>
-      </w:r>
-      <w:r>
-        <w:t xml:space="preserve">problem-based </w:t>
-      </w:r>
-      <w:r>
-        <w:t>commercialisation scenario provides an engaging backdrop for eliciting (and evidencing) a range of practical learning outcomes and enterprise/employability skills. Key among these:</w:t>
-      </w:r>
-    </w:p>
-    <w:p>
-      <w:pPr>
-        <w:pStyle w:val="ListParagraph"/>
-        <w:numPr>
-          <w:ilvl w:val="2"/>
-          <w:numId w:val="11"/>
-        </w:numPr>
-      </w:pPr>
-      <w:proofErr w:type="gramStart"/>
-      <w:r>
-        <w:t>innovative</w:t>
-      </w:r>
-      <w:proofErr w:type="gramEnd"/>
-      <w:r>
-        <w:t xml:space="preserve"> approaches used in problem solving associated with the component feasibility tasks.</w:t>
-      </w:r>
-    </w:p>
-    <w:p>
-      <w:pPr>
-        <w:pStyle w:val="ListParagraph"/>
-        <w:numPr>
-          <w:ilvl w:val="2"/>
-          <w:numId w:val="11"/>
-        </w:numPr>
-      </w:pPr>
-      <w:proofErr w:type="gramStart"/>
-      <w:r>
-        <w:t>initiative</w:t>
-      </w:r>
-      <w:proofErr w:type="gramEnd"/>
-      <w:r>
-        <w:t xml:space="preserve"> </w:t>
-      </w:r>
-      <w:r>
-        <w:t xml:space="preserve">required in justified </w:t>
-      </w:r>
-      <w:r>
-        <w:t xml:space="preserve">decision making </w:t>
-      </w:r>
-      <w:r>
-        <w:t>within</w:t>
-      </w:r>
-      <w:r>
-        <w:t xml:space="preserve"> company teams</w:t>
-      </w:r>
-      <w:r>
-        <w:t xml:space="preserve"> as part of the scenario development.</w:t>
+      <w:r>
+        <w:t>It will allow you to prove an understanding of current work in your chosen area (through market research and a literature survey)</w:t>
       </w:r>
     </w:p>
     <w:p/>
@@ -235,7 +113,27 @@
         </w:numPr>
       </w:pPr>
       <w:r>
-        <w:t>This is a group authored report – teams will be responsible for distributing workload effectively and agreeably.</w:t>
+        <w:t xml:space="preserve">This is a </w:t>
+      </w:r>
+      <w:proofErr w:type="gramStart"/>
+      <w:r>
+        <w:t>group authored</w:t>
+      </w:r>
+      <w:proofErr w:type="gramEnd"/>
+      <w:r>
+        <w:t xml:space="preserve"> report – teams will be responsible for distributing workload effectively and agreeably.</w:t>
+      </w:r>
+    </w:p>
+    <w:p>
+      <w:pPr>
+        <w:pStyle w:val="ListParagraph"/>
+        <w:numPr>
+          <w:ilvl w:val="0"/>
+          <w:numId w:val="10"/>
+        </w:numPr>
+      </w:pPr>
+      <w:r>
+        <w:t>There are three sections to your feasibility report:</w:t>
       </w:r>
     </w:p>
     <w:p>
@@ -247,16 +145,91 @@
         </w:numPr>
       </w:pPr>
       <w:r>
-        <w:t xml:space="preserve">You will be reviewing how well your team addressed the process of compiling the feasibility report </w:t>
-      </w:r>
-      <w:r>
-        <w:rPr>
-          <w:i/>
-        </w:rPr>
-        <w:t>and</w:t>
-      </w:r>
-      <w:r>
-        <w:t xml:space="preserve"> the performance of your fellow team members as part of your peer assessment towards the end of the module. </w:t>
+        <w:t>Problem/opportunity description</w:t>
+      </w:r>
+    </w:p>
+    <w:p>
+      <w:pPr>
+        <w:pStyle w:val="ListParagraph"/>
+        <w:numPr>
+          <w:ilvl w:val="2"/>
+          <w:numId w:val="10"/>
+        </w:numPr>
+      </w:pPr>
+      <w:r>
+        <w:t>Discuss the problem your group is going to tackle using programming;</w:t>
+      </w:r>
+    </w:p>
+    <w:p>
+      <w:pPr>
+        <w:pStyle w:val="ListParagraph"/>
+        <w:numPr>
+          <w:ilvl w:val="1"/>
+          <w:numId w:val="10"/>
+        </w:numPr>
+      </w:pPr>
+      <w:r>
+        <w:t>Solution/product description</w:t>
+      </w:r>
+    </w:p>
+    <w:p>
+      <w:pPr>
+        <w:pStyle w:val="ListParagraph"/>
+        <w:numPr>
+          <w:ilvl w:val="2"/>
+          <w:numId w:val="10"/>
+        </w:numPr>
+      </w:pPr>
+      <w:r>
+        <w:t xml:space="preserve">Discuss briefly how your product will tackle the problem (timeline for completion </w:t>
+      </w:r>
+      <w:proofErr w:type="spellStart"/>
+      <w:r>
+        <w:t>etc</w:t>
+      </w:r>
+      <w:proofErr w:type="spellEnd"/>
+      <w:r>
+        <w:t>…)</w:t>
+      </w:r>
+    </w:p>
+    <w:p>
+      <w:pPr>
+        <w:pStyle w:val="ListParagraph"/>
+        <w:numPr>
+          <w:ilvl w:val="1"/>
+          <w:numId w:val="10"/>
+        </w:numPr>
+      </w:pPr>
+      <w:r>
+        <w:t>Literature review and market research</w:t>
+      </w:r>
+    </w:p>
+    <w:p>
+      <w:pPr>
+        <w:pStyle w:val="ListParagraph"/>
+        <w:numPr>
+          <w:ilvl w:val="2"/>
+          <w:numId w:val="10"/>
+        </w:numPr>
+      </w:pPr>
+      <w:r>
+        <w:t>Present a brief review of the literature.</w:t>
+      </w:r>
+    </w:p>
+    <w:p>
+      <w:pPr>
+        <w:pStyle w:val="ListParagraph"/>
+        <w:ind w:left="2160"/>
+      </w:pPr>
+      <w:bookmarkStart w:id="0" w:name="_GoBack"/>
+      <w:bookmarkEnd w:id="0"/>
+    </w:p>
+    <w:p>
+      <w:pPr>
+        <w:pStyle w:val="Heading2"/>
+      </w:pPr>
+      <w:r>
+        <w:t>Research, quotation and referencing</w:t>
       </w:r>
     </w:p>
     <w:p>
@@ -268,22 +241,19 @@
         </w:numPr>
       </w:pPr>
       <w:r>
-        <w:t xml:space="preserve">Formative feedback addressing either the component </w:t>
-      </w:r>
-      <w:r>
-        <w:t>feasibility tasks/documents</w:t>
-      </w:r>
-      <w:r>
-        <w:t xml:space="preserve"> or the </w:t>
-      </w:r>
-      <w:r>
-        <w:t xml:space="preserve">feasibility </w:t>
-      </w:r>
-      <w:r>
-        <w:t>report as a whole will be available throughout the module.</w:t>
-      </w:r>
-      <w:r>
-        <w:t xml:space="preserve"> </w:t>
+        <w:t>C</w:t>
+      </w:r>
+      <w:r>
+        <w:t xml:space="preserve">arry out adequate research in order to gain a better picture of the </w:t>
+      </w:r>
+      <w:r>
+        <w:t xml:space="preserve">purpose and structure </w:t>
+      </w:r>
+      <w:r>
+        <w:t>of feasibility studies</w:t>
+      </w:r>
+      <w:r>
+        <w:t>, their component parts and the content you write.</w:t>
       </w:r>
     </w:p>
     <w:p>
@@ -295,16 +265,19 @@
         </w:numPr>
       </w:pPr>
       <w:r>
-        <w:t xml:space="preserve">It is suggested you carry out preliminary research into key areas of your feasibility report </w:t>
-      </w:r>
-      <w:r>
-        <w:rPr>
-          <w:i/>
-        </w:rPr>
-        <w:t>ahead</w:t>
-      </w:r>
-      <w:r>
-        <w:t xml:space="preserve"> of the allotted class time. The inter-related nature of the component aspects of a feasibility study means that findings in one area will have direct influence on another.</w:t>
+        <w:t>Consider carrying out both primary and secondary research. Keep a record of consulted sources.</w:t>
+      </w:r>
+    </w:p>
+    <w:p>
+      <w:pPr>
+        <w:pStyle w:val="ListParagraph"/>
+        <w:numPr>
+          <w:ilvl w:val="0"/>
+          <w:numId w:val="10"/>
+        </w:numPr>
+      </w:pPr>
+      <w:r>
+        <w:t>Primary research is first hand research you have designed, collected and analysed yourself. It may involve:</w:t>
       </w:r>
     </w:p>
     <w:p>
@@ -316,22 +289,43 @@
         </w:numPr>
       </w:pPr>
       <w:r>
-        <w:t>For example</w:t>
-      </w:r>
-      <w:r>
-        <w:t>,</w:t>
-      </w:r>
-      <w:r>
-        <w:t xml:space="preserve"> regulatory restrictions </w:t>
-      </w:r>
-      <w:r>
-        <w:rPr>
-          <w:i/>
-        </w:rPr>
-        <w:t>may</w:t>
-      </w:r>
-      <w:r>
-        <w:t xml:space="preserve"> influence potential customer markets and perhaps overall product feasibility.</w:t>
+        <w:t>personal communications with individuals (letters, emails, interviews)</w:t>
+      </w:r>
+    </w:p>
+    <w:p>
+      <w:pPr>
+        <w:pStyle w:val="ListParagraph"/>
+        <w:numPr>
+          <w:ilvl w:val="1"/>
+          <w:numId w:val="10"/>
+        </w:numPr>
+      </w:pPr>
+      <w:r>
+        <w:t>surveys (quantitative or qualitative questionnaires)</w:t>
+      </w:r>
+    </w:p>
+    <w:p>
+      <w:pPr>
+        <w:pStyle w:val="ListParagraph"/>
+        <w:numPr>
+          <w:ilvl w:val="1"/>
+          <w:numId w:val="10"/>
+        </w:numPr>
+      </w:pPr>
+      <w:r>
+        <w:t>focus groups</w:t>
+      </w:r>
+    </w:p>
+    <w:p>
+      <w:pPr>
+        <w:pStyle w:val="ListParagraph"/>
+        <w:numPr>
+          <w:ilvl w:val="1"/>
+          <w:numId w:val="10"/>
+        </w:numPr>
+      </w:pPr>
+      <w:r>
+        <w:t>observations</w:t>
       </w:r>
     </w:p>
     <w:p>
@@ -343,55 +337,22 @@
         </w:numPr>
       </w:pPr>
       <w:r>
-        <w:t>It will be often useful to cross reference within your report since inf</w:t>
-      </w:r>
-      <w:r>
-        <w:t>o</w:t>
-      </w:r>
-      <w:r>
-        <w:t>r</w:t>
-      </w:r>
-      <w:r>
-        <w:t>m</w:t>
-      </w:r>
-      <w:r>
-        <w:t xml:space="preserve">ation will be relevant in more than one place. Doing so demonstrates your </w:t>
-      </w:r>
-      <w:r>
-        <w:t>understanding</w:t>
-      </w:r>
-      <w:r>
-        <w:t xml:space="preserve"> of the</w:t>
-      </w:r>
-      <w:r>
-        <w:t xml:space="preserve"> inter-related nature of a feasibility study and an awareness of the multifaceted </w:t>
-      </w:r>
-      <w:r>
-        <w:t>strategic value of information</w:t>
-      </w:r>
-      <w:r>
-        <w:t>. Use</w:t>
-      </w:r>
-      <w:r>
-        <w:t xml:space="preserve"> </w:t>
-      </w:r>
-      <w:r>
-        <w:t xml:space="preserve">the shorthand notation </w:t>
+        <w:t xml:space="preserve">Reference your sources </w:t>
       </w:r>
       <w:r>
         <w:rPr>
           <w:i/>
         </w:rPr>
-        <w:t>cf.</w:t>
-      </w:r>
-      <w:r>
-        <w:rPr>
-          <w:i/>
-        </w:rPr>
-        <w:t xml:space="preserve"> </w:t>
-      </w:r>
-      <w:r>
-        <w:t>to indicate a cross reference.</w:t>
+        <w:t>as you see fit</w:t>
+      </w:r>
+      <w:r>
+        <w:t xml:space="preserve"> within your feasibility content. It is suggested you use</w:t>
+      </w:r>
+      <w:r>
+        <w:t xml:space="preserve"> footnotes to retain a professional</w:t>
+      </w:r>
+      <w:r>
+        <w:t xml:space="preserve"> formatting that does not interfere with the core content excessively.</w:t>
       </w:r>
     </w:p>
     <w:p>
@@ -403,16 +364,7 @@
         </w:numPr>
       </w:pPr>
       <w:r>
-        <w:t xml:space="preserve">The sections, sub-sections and questions provided in the feasibility template are </w:t>
-      </w:r>
-      <w:r>
-        <w:rPr>
-          <w:i/>
-        </w:rPr>
-        <w:t>only</w:t>
-      </w:r>
-      <w:r>
-        <w:t xml:space="preserve"> recommended areas to address. You are free to add or remove content as you see fit – consult a staff member if you require advice or clarification.</w:t>
+        <w:t>However do not use the direct words of others without attributing them.</w:t>
       </w:r>
     </w:p>
     <w:p>
@@ -424,234 +376,6 @@
         </w:numPr>
       </w:pPr>
       <w:r>
-        <w:t xml:space="preserve">Be creative where necessary, </w:t>
-      </w:r>
-      <w:r>
-        <w:rPr>
-          <w:b/>
-        </w:rPr>
-        <w:t>make informed assumptions</w:t>
-      </w:r>
-      <w:r>
-        <w:t xml:space="preserve">, </w:t>
-      </w:r>
-      <w:r>
-        <w:t>use your imagination and initiative when</w:t>
-      </w:r>
-      <w:r>
-        <w:t xml:space="preserve"> required (e.g. </w:t>
-      </w:r>
-      <w:r>
-        <w:t xml:space="preserve">financial planning figures). </w:t>
-      </w:r>
-      <w:r>
-        <w:t>Just ensure you state assumptions upfront</w:t>
-      </w:r>
-      <w:r>
-        <w:t xml:space="preserve"> </w:t>
-      </w:r>
-      <w:r>
-        <w:t xml:space="preserve">and </w:t>
-      </w:r>
-      <w:r>
-        <w:t>critically analyse</w:t>
-      </w:r>
-      <w:r>
-        <w:t>, justify</w:t>
-      </w:r>
-      <w:r>
-        <w:t xml:space="preserve"> and address the implications for what you present. Consult with staff members if you are unsure.</w:t>
-      </w:r>
-    </w:p>
-    <w:p>
-      <w:pPr>
-        <w:pStyle w:val="ListParagraph"/>
-        <w:numPr>
-          <w:ilvl w:val="0"/>
-          <w:numId w:val="10"/>
-        </w:numPr>
-      </w:pPr>
-      <w:r>
-        <w:t xml:space="preserve">If relevant, use visual aids to communicate and compare information </w:t>
-      </w:r>
-      <w:r>
-        <w:t>(</w:t>
-      </w:r>
-      <w:r>
-        <w:t>e</w:t>
-      </w:r>
-      <w:r>
-        <w:t>.</w:t>
-      </w:r>
-      <w:r>
-        <w:t>g. diagrams, tables, graphs, charts</w:t>
-      </w:r>
-      <w:r>
-        <w:t>)</w:t>
-      </w:r>
-      <w:r>
-        <w:t>.</w:t>
-      </w:r>
-    </w:p>
-    <w:p>
-      <w:pPr>
-        <w:pStyle w:val="Heading2"/>
-      </w:pPr>
-      <w:r>
-        <w:lastRenderedPageBreak/>
-        <w:t>Research, quotation and referencing</w:t>
-      </w:r>
-    </w:p>
-    <w:p>
-      <w:pPr>
-        <w:pStyle w:val="ListParagraph"/>
-        <w:numPr>
-          <w:ilvl w:val="0"/>
-          <w:numId w:val="10"/>
-        </w:numPr>
-      </w:pPr>
-      <w:r>
-        <w:t>C</w:t>
-      </w:r>
-      <w:r>
-        <w:t xml:space="preserve">arry out adequate research in order to gain a better picture of the </w:t>
-      </w:r>
-      <w:r>
-        <w:t xml:space="preserve">purpose and structure </w:t>
-      </w:r>
-      <w:r>
-        <w:t>of feasibility studies</w:t>
-      </w:r>
-      <w:r>
-        <w:t>, their component parts and the content you write.</w:t>
-      </w:r>
-    </w:p>
-    <w:p>
-      <w:pPr>
-        <w:pStyle w:val="ListParagraph"/>
-        <w:numPr>
-          <w:ilvl w:val="0"/>
-          <w:numId w:val="10"/>
-        </w:numPr>
-      </w:pPr>
-      <w:r>
-        <w:t xml:space="preserve">Consider carrying out both primary and secondary research. </w:t>
-      </w:r>
-      <w:r>
-        <w:t>Keep a record of consulted sources</w:t>
-      </w:r>
-      <w:r>
-        <w:t>.</w:t>
-      </w:r>
-    </w:p>
-    <w:p>
-      <w:pPr>
-        <w:pStyle w:val="ListParagraph"/>
-        <w:numPr>
-          <w:ilvl w:val="0"/>
-          <w:numId w:val="10"/>
-        </w:numPr>
-      </w:pPr>
-      <w:r>
-        <w:t>Primary research is first hand research you have designed, collected and analysed yourself. It may involve:</w:t>
-      </w:r>
-    </w:p>
-    <w:p>
-      <w:pPr>
-        <w:pStyle w:val="ListParagraph"/>
-        <w:numPr>
-          <w:ilvl w:val="1"/>
-          <w:numId w:val="10"/>
-        </w:numPr>
-      </w:pPr>
-      <w:r>
-        <w:t>personal communications with individuals (letters, emails, interviews)</w:t>
-      </w:r>
-    </w:p>
-    <w:p>
-      <w:pPr>
-        <w:pStyle w:val="ListParagraph"/>
-        <w:numPr>
-          <w:ilvl w:val="1"/>
-          <w:numId w:val="10"/>
-        </w:numPr>
-      </w:pPr>
-      <w:r>
-        <w:t>surveys (quantitative or qualitative questionnaires)</w:t>
-      </w:r>
-    </w:p>
-    <w:p>
-      <w:pPr>
-        <w:pStyle w:val="ListParagraph"/>
-        <w:numPr>
-          <w:ilvl w:val="1"/>
-          <w:numId w:val="10"/>
-        </w:numPr>
-      </w:pPr>
-      <w:r>
-        <w:t>focus groups</w:t>
-      </w:r>
-    </w:p>
-    <w:p>
-      <w:pPr>
-        <w:pStyle w:val="ListParagraph"/>
-        <w:numPr>
-          <w:ilvl w:val="1"/>
-          <w:numId w:val="10"/>
-        </w:numPr>
-      </w:pPr>
-      <w:r>
-        <w:t>observations</w:t>
-      </w:r>
-    </w:p>
-    <w:p>
-      <w:pPr>
-        <w:pStyle w:val="ListParagraph"/>
-        <w:numPr>
-          <w:ilvl w:val="0"/>
-          <w:numId w:val="10"/>
-        </w:numPr>
-      </w:pPr>
-      <w:r>
-        <w:t xml:space="preserve">Reference your sources </w:t>
-      </w:r>
-      <w:r>
-        <w:rPr>
-          <w:i/>
-        </w:rPr>
-        <w:t>as you see fit</w:t>
-      </w:r>
-      <w:r>
-        <w:t xml:space="preserve"> within your feasibility content. It is suggested you use</w:t>
-      </w:r>
-      <w:r>
-        <w:t xml:space="preserve"> footnotes to retain a professional</w:t>
-      </w:r>
-      <w:r>
-        <w:t xml:space="preserve"> formatting that does not interfere with the core content excessively.</w:t>
-      </w:r>
-    </w:p>
-    <w:p>
-      <w:pPr>
-        <w:pStyle w:val="ListParagraph"/>
-        <w:numPr>
-          <w:ilvl w:val="0"/>
-          <w:numId w:val="10"/>
-        </w:numPr>
-      </w:pPr>
-      <w:r>
-        <w:t>However do not use the direct words of others without attributing them.</w:t>
-      </w:r>
-    </w:p>
-    <w:p>
-      <w:pPr>
-        <w:pStyle w:val="ListParagraph"/>
-        <w:numPr>
-          <w:ilvl w:val="0"/>
-          <w:numId w:val="10"/>
-        </w:numPr>
-      </w:pPr>
-      <w:r>
         <w:t>Ensure you list primary as well as secondary sources used in the sources consulted section of the feasibility study.</w:t>
       </w:r>
     </w:p>
@@ -700,14 +424,14 @@
         <w:rPr>
           <w:lang w:eastAsia="en-GB" w:bidi="ar-SA"/>
         </w:rPr>
-        <w:t xml:space="preserve"> </w:t>
+        <w:t xml:space="preserve"> (2012)</w:t>
       </w:r>
       <w:proofErr w:type="gramStart"/>
       <w:r>
         <w:rPr>
           <w:lang w:eastAsia="en-GB" w:bidi="ar-SA"/>
         </w:rPr>
-        <w:t>(2012). Business Skills - Feasibility Resource Video [Online].</w:t>
+        <w:t>. Business Skills - Feasibility Resource Video [Online].</w:t>
       </w:r>
       <w:proofErr w:type="gramEnd"/>
       <w:r>
@@ -793,21 +517,12 @@
           <w:lang w:eastAsia="en-GB" w:bidi="ar-SA"/>
         </w:rPr>
       </w:pPr>
-      <w:proofErr w:type="gramStart"/>
       <w:r>
         <w:rPr>
           <w:rFonts w:asciiTheme="minorHAnsi" w:hAnsiTheme="minorHAnsi" w:cstheme="minorHAnsi"/>
           <w:lang w:eastAsia="en-GB" w:bidi="ar-SA"/>
         </w:rPr>
-        <w:t>Barrow, C., Barrow, P. and Brown, R. (2008).</w:t>
-      </w:r>
-      <w:proofErr w:type="gramEnd"/>
-      <w:r>
-        <w:rPr>
-          <w:rFonts w:asciiTheme="minorHAnsi" w:hAnsiTheme="minorHAnsi" w:cstheme="minorHAnsi"/>
-          <w:lang w:eastAsia="en-GB" w:bidi="ar-SA"/>
-        </w:rPr>
-        <w:t xml:space="preserve"> </w:t>
+        <w:t xml:space="preserve">Barrow, C., Barrow, P. and Brown, R. (2008). </w:t>
       </w:r>
       <w:proofErr w:type="gramStart"/>
       <w:r>
@@ -855,7 +570,7 @@
 </file>
 
 <file path=word/endnotes.xml><?xml version="1.0" encoding="utf-8"?>
-<w:endnotes xmlns:wpc="http://schemas.microsoft.com/office/word/2010/wordprocessingCanvas" xmlns:mc="http://schemas.openxmlformats.org/markup-compatibility/2006" xmlns:o="urn:schemas-microsoft-com:office:office" xmlns:r="http://schemas.openxmlformats.org/officeDocument/2006/relationships" xmlns:m="http://schemas.openxmlformats.org/officeDocument/2006/math" xmlns:v="urn:schemas-microsoft-com:vml" xmlns:wp14="http://schemas.microsoft.com/office/word/2010/wordprocessingDrawing" xmlns:wp="http://schemas.openxmlformats.org/drawingml/2006/wordprocessingDrawing" xmlns:w10="urn:schemas-microsoft-com:office:word" xmlns:w="http://schemas.openxmlformats.org/wordprocessingml/2006/main" xmlns:w14="http://schemas.microsoft.com/office/word/2010/wordml" xmlns:wpg="http://schemas.microsoft.com/office/word/2010/wordprocessingGroup" xmlns:wpi="http://schemas.microsoft.com/office/word/2010/wordprocessingInk" xmlns:wne="http://schemas.microsoft.com/office/word/2006/wordml" xmlns:wps="http://schemas.microsoft.com/office/word/2010/wordprocessingShape" mc:Ignorable="w14 wp14">
+<w:endnotes xmlns:wpc="http://schemas.microsoft.com/office/word/2010/wordprocessingCanvas" xmlns:mo="http://schemas.microsoft.com/office/mac/office/2008/main" xmlns:mc="http://schemas.openxmlformats.org/markup-compatibility/2006" xmlns:mv="urn:schemas-microsoft-com:mac:vml" xmlns:o="urn:schemas-microsoft-com:office:office" xmlns:r="http://schemas.openxmlformats.org/officeDocument/2006/relationships" xmlns:m="http://schemas.openxmlformats.org/officeDocument/2006/math" xmlns:v="urn:schemas-microsoft-com:vml" xmlns:wp14="http://schemas.microsoft.com/office/word/2010/wordprocessingDrawing" xmlns:wp="http://schemas.openxmlformats.org/drawingml/2006/wordprocessingDrawing" xmlns:w10="urn:schemas-microsoft-com:office:word" xmlns:w="http://schemas.openxmlformats.org/wordprocessingml/2006/main" xmlns:w14="http://schemas.microsoft.com/office/word/2010/wordml" xmlns:wpg="http://schemas.microsoft.com/office/word/2010/wordprocessingGroup" xmlns:wpi="http://schemas.microsoft.com/office/word/2010/wordprocessingInk" xmlns:wne="http://schemas.microsoft.com/office/word/2006/wordml" xmlns:wps="http://schemas.microsoft.com/office/word/2010/wordprocessingShape" mc:Ignorable="w14 wp14">
   <w:endnote w:type="separator" w:id="-1">
     <w:p>
       <w:r>
@@ -874,7 +589,7 @@
 </file>
 
 <file path=word/footnotes.xml><?xml version="1.0" encoding="utf-8"?>
-<w:footnotes xmlns:wpc="http://schemas.microsoft.com/office/word/2010/wordprocessingCanvas" xmlns:mc="http://schemas.openxmlformats.org/markup-compatibility/2006" xmlns:o="urn:schemas-microsoft-com:office:office" xmlns:r="http://schemas.openxmlformats.org/officeDocument/2006/relationships" xmlns:m="http://schemas.openxmlformats.org/officeDocument/2006/math" xmlns:v="urn:schemas-microsoft-com:vml" xmlns:wp14="http://schemas.microsoft.com/office/word/2010/wordprocessingDrawing" xmlns:wp="http://schemas.openxmlformats.org/drawingml/2006/wordprocessingDrawing" xmlns:w10="urn:schemas-microsoft-com:office:word" xmlns:w="http://schemas.openxmlformats.org/wordprocessingml/2006/main" xmlns:w14="http://schemas.microsoft.com/office/word/2010/wordml" xmlns:wpg="http://schemas.microsoft.com/office/word/2010/wordprocessingGroup" xmlns:wpi="http://schemas.microsoft.com/office/word/2010/wordprocessingInk" xmlns:wne="http://schemas.microsoft.com/office/word/2006/wordml" xmlns:wps="http://schemas.microsoft.com/office/word/2010/wordprocessingShape" mc:Ignorable="w14 wp14">
+<w:footnotes xmlns:wpc="http://schemas.microsoft.com/office/word/2010/wordprocessingCanvas" xmlns:mo="http://schemas.microsoft.com/office/mac/office/2008/main" xmlns:mc="http://schemas.openxmlformats.org/markup-compatibility/2006" xmlns:mv="urn:schemas-microsoft-com:mac:vml" xmlns:o="urn:schemas-microsoft-com:office:office" xmlns:r="http://schemas.openxmlformats.org/officeDocument/2006/relationships" xmlns:m="http://schemas.openxmlformats.org/officeDocument/2006/math" xmlns:v="urn:schemas-microsoft-com:vml" xmlns:wp14="http://schemas.microsoft.com/office/word/2010/wordprocessingDrawing" xmlns:wp="http://schemas.openxmlformats.org/drawingml/2006/wordprocessingDrawing" xmlns:w10="urn:schemas-microsoft-com:office:word" xmlns:w="http://schemas.openxmlformats.org/wordprocessingml/2006/main" xmlns:w14="http://schemas.microsoft.com/office/word/2010/wordml" xmlns:wpg="http://schemas.microsoft.com/office/word/2010/wordprocessingGroup" xmlns:wpi="http://schemas.microsoft.com/office/word/2010/wordprocessingInk" xmlns:wne="http://schemas.microsoft.com/office/word/2006/wordml" xmlns:wps="http://schemas.microsoft.com/office/word/2010/wordprocessingShape" mc:Ignorable="w14 wp14">
   <w:footnote w:type="separator" w:id="-1">
     <w:p>
       <w:r>
@@ -893,7 +608,7 @@
 </file>
 
 <file path=word/header1.xml><?xml version="1.0" encoding="utf-8"?>
-<w:hdr xmlns:wpc="http://schemas.microsoft.com/office/word/2010/wordprocessingCanvas" xmlns:mc="http://schemas.openxmlformats.org/markup-compatibility/2006" xmlns:o="urn:schemas-microsoft-com:office:office" xmlns:r="http://schemas.openxmlformats.org/officeDocument/2006/relationships" xmlns:m="http://schemas.openxmlformats.org/officeDocument/2006/math" xmlns:v="urn:schemas-microsoft-com:vml" xmlns:wp14="http://schemas.microsoft.com/office/word/2010/wordprocessingDrawing" xmlns:wp="http://schemas.openxmlformats.org/drawingml/2006/wordprocessingDrawing" xmlns:w10="urn:schemas-microsoft-com:office:word" xmlns:w="http://schemas.openxmlformats.org/wordprocessingml/2006/main" xmlns:w14="http://schemas.microsoft.com/office/word/2010/wordml" xmlns:wpg="http://schemas.microsoft.com/office/word/2010/wordprocessingGroup" xmlns:wpi="http://schemas.microsoft.com/office/word/2010/wordprocessingInk" xmlns:wne="http://schemas.microsoft.com/office/word/2006/wordml" xmlns:wps="http://schemas.microsoft.com/office/word/2010/wordprocessingShape" mc:Ignorable="w14 wp14">
+<w:hdr xmlns:wpc="http://schemas.microsoft.com/office/word/2010/wordprocessingCanvas" xmlns:mo="http://schemas.microsoft.com/office/mac/office/2008/main" xmlns:mc="http://schemas.openxmlformats.org/markup-compatibility/2006" xmlns:mv="urn:schemas-microsoft-com:mac:vml" xmlns:o="urn:schemas-microsoft-com:office:office" xmlns:r="http://schemas.openxmlformats.org/officeDocument/2006/relationships" xmlns:m="http://schemas.openxmlformats.org/officeDocument/2006/math" xmlns:v="urn:schemas-microsoft-com:vml" xmlns:wp14="http://schemas.microsoft.com/office/word/2010/wordprocessingDrawing" xmlns:wp="http://schemas.openxmlformats.org/drawingml/2006/wordprocessingDrawing" xmlns:w10="urn:schemas-microsoft-com:office:word" xmlns:w="http://schemas.openxmlformats.org/wordprocessingml/2006/main" xmlns:w14="http://schemas.microsoft.com/office/word/2010/wordml" xmlns:wpg="http://schemas.microsoft.com/office/word/2010/wordprocessingGroup" xmlns:wpi="http://schemas.microsoft.com/office/word/2010/wordprocessingInk" xmlns:wne="http://schemas.microsoft.com/office/word/2006/wordml" xmlns:wps="http://schemas.microsoft.com/office/word/2010/wordprocessingShape" mc:Ignorable="w14 wp14">
   <w:p>
     <w:pPr>
       <w:pStyle w:val="Header"/>
@@ -906,34 +621,14 @@
         <w:sz w:val="24"/>
         <w:szCs w:val="24"/>
       </w:rPr>
-      <w:t>BI2256 Biotechnology and Business</w:t>
-    </w:r>
-    <w:r>
-      <w:rPr>
-        <w:rFonts w:asciiTheme="minorHAnsi" w:hAnsiTheme="minorHAnsi" w:cs="Arial"/>
-        <w:b/>
-        <w:bCs/>
-        <w:sz w:val="24"/>
-        <w:szCs w:val="24"/>
-      </w:rPr>
-      <w:t xml:space="preserve"> – Feasibility report task guidance</w:t>
-    </w:r>
-    <w:r>
-      <w:rPr>
-        <w:rFonts w:asciiTheme="minorHAnsi" w:hAnsiTheme="minorHAnsi" w:cs="Arial"/>
-        <w:b/>
-        <w:bCs/>
-        <w:sz w:val="24"/>
-        <w:szCs w:val="24"/>
-      </w:rPr>
-      <w:t xml:space="preserve"> </w:t>
+      <w:t xml:space="preserve">Computing for mathematics – Feasibility report task guidance </w:t>
     </w:r>
   </w:p>
 </w:hdr>
 </file>
 
 <file path=word/numbering.xml><?xml version="1.0" encoding="utf-8"?>
-<w:numbering xmlns:wpc="http://schemas.microsoft.com/office/word/2010/wordprocessingCanvas" xmlns:mc="http://schemas.openxmlformats.org/markup-compatibility/2006" xmlns:o="urn:schemas-microsoft-com:office:office" xmlns:r="http://schemas.openxmlformats.org/officeDocument/2006/relationships" xmlns:m="http://schemas.openxmlformats.org/officeDocument/2006/math" xmlns:v="urn:schemas-microsoft-com:vml" xmlns:wp14="http://schemas.microsoft.com/office/word/2010/wordprocessingDrawing" xmlns:wp="http://schemas.openxmlformats.org/drawingml/2006/wordprocessingDrawing" xmlns:w10="urn:schemas-microsoft-com:office:word" xmlns:w="http://schemas.openxmlformats.org/wordprocessingml/2006/main" xmlns:w14="http://schemas.microsoft.com/office/word/2010/wordml" xmlns:wpg="http://schemas.microsoft.com/office/word/2010/wordprocessingGroup" xmlns:wpi="http://schemas.microsoft.com/office/word/2010/wordprocessingInk" xmlns:wne="http://schemas.microsoft.com/office/word/2006/wordml" xmlns:wps="http://schemas.microsoft.com/office/word/2010/wordprocessingShape" mc:Ignorable="w14 wp14">
+<w:numbering xmlns:wpc="http://schemas.microsoft.com/office/word/2010/wordprocessingCanvas" xmlns:mo="http://schemas.microsoft.com/office/mac/office/2008/main" xmlns:mc="http://schemas.openxmlformats.org/markup-compatibility/2006" xmlns:mv="urn:schemas-microsoft-com:mac:vml" xmlns:o="urn:schemas-microsoft-com:office:office" xmlns:r="http://schemas.openxmlformats.org/officeDocument/2006/relationships" xmlns:m="http://schemas.openxmlformats.org/officeDocument/2006/math" xmlns:v="urn:schemas-microsoft-com:vml" xmlns:wp14="http://schemas.microsoft.com/office/word/2010/wordprocessingDrawing" xmlns:wp="http://schemas.openxmlformats.org/drawingml/2006/wordprocessingDrawing" xmlns:w10="urn:schemas-microsoft-com:office:word" xmlns:w="http://schemas.openxmlformats.org/wordprocessingml/2006/main" xmlns:w14="http://schemas.microsoft.com/office/word/2010/wordml" xmlns:wpg="http://schemas.microsoft.com/office/word/2010/wordprocessingGroup" xmlns:wpi="http://schemas.microsoft.com/office/word/2010/wordprocessingInk" xmlns:wne="http://schemas.microsoft.com/office/word/2006/wordml" xmlns:wps="http://schemas.microsoft.com/office/word/2010/wordprocessingShape" mc:Ignorable="w14 wp14">
   <w:abstractNum w:abstractNumId="0">
     <w:nsid w:val="182F035C"/>
     <w:multiLevelType w:val="multilevel"/>
@@ -1476,7 +1171,7 @@
     </w:rPrDefault>
     <w:pPrDefault/>
   </w:docDefaults>
-  <w:latentStyles w:defLockedState="0" w:defUIPriority="99" w:defSemiHidden="1" w:defUnhideWhenUsed="1" w:defQFormat="0" w:count="267">
+  <w:latentStyles w:defLockedState="0" w:defUIPriority="99" w:defSemiHidden="1" w:defUnhideWhenUsed="1" w:defQFormat="0" w:count="276">
     <w:lsdException w:name="Normal" w:semiHidden="0" w:uiPriority="0" w:unhideWhenUsed="0" w:qFormat="1"/>
     <w:lsdException w:name="heading 1" w:semiHidden="0" w:uiPriority="9" w:unhideWhenUsed="0" w:qFormat="1"/>
     <w:lsdException w:name="heading 2" w:uiPriority="9" w:qFormat="1"/>
@@ -2050,7 +1745,7 @@
 </file>
 
 <file path=word/stylesWithEffects.xml><?xml version="1.0" encoding="utf-8"?>
-<w:styles xmlns:wpc="http://schemas.microsoft.com/office/word/2010/wordprocessingCanvas" xmlns:mc="http://schemas.openxmlformats.org/markup-compatibility/2006" xmlns:o="urn:schemas-microsoft-com:office:office" xmlns:r="http://schemas.openxmlformats.org/officeDocument/2006/relationships" xmlns:m="http://schemas.openxmlformats.org/officeDocument/2006/math" xmlns:v="urn:schemas-microsoft-com:vml" xmlns:wp14="http://schemas.microsoft.com/office/word/2010/wordprocessingDrawing" xmlns:wp="http://schemas.openxmlformats.org/drawingml/2006/wordprocessingDrawing" xmlns:w10="urn:schemas-microsoft-com:office:word" xmlns:w="http://schemas.openxmlformats.org/wordprocessingml/2006/main" xmlns:w14="http://schemas.microsoft.com/office/word/2010/wordml" xmlns:wpg="http://schemas.microsoft.com/office/word/2010/wordprocessingGroup" xmlns:wpi="http://schemas.microsoft.com/office/word/2010/wordprocessingInk" xmlns:wne="http://schemas.microsoft.com/office/word/2006/wordml" xmlns:wps="http://schemas.microsoft.com/office/word/2010/wordprocessingShape" mc:Ignorable="w14 wp14">
+<w:styles xmlns:wpc="http://schemas.microsoft.com/office/word/2010/wordprocessingCanvas" xmlns:mo="http://schemas.microsoft.com/office/mac/office/2008/main" xmlns:mc="http://schemas.openxmlformats.org/markup-compatibility/2006" xmlns:mv="urn:schemas-microsoft-com:mac:vml" xmlns:o="urn:schemas-microsoft-com:office:office" xmlns:r="http://schemas.openxmlformats.org/officeDocument/2006/relationships" xmlns:m="http://schemas.openxmlformats.org/officeDocument/2006/math" xmlns:v="urn:schemas-microsoft-com:vml" xmlns:wp14="http://schemas.microsoft.com/office/word/2010/wordprocessingDrawing" xmlns:wp="http://schemas.openxmlformats.org/drawingml/2006/wordprocessingDrawing" xmlns:w10="urn:schemas-microsoft-com:office:word" xmlns:w="http://schemas.openxmlformats.org/wordprocessingml/2006/main" xmlns:w14="http://schemas.microsoft.com/office/word/2010/wordml" xmlns:wpg="http://schemas.microsoft.com/office/word/2010/wordprocessingGroup" xmlns:wpi="http://schemas.microsoft.com/office/word/2010/wordprocessingInk" xmlns:wne="http://schemas.microsoft.com/office/word/2006/wordml" xmlns:wps="http://schemas.microsoft.com/office/word/2010/wordprocessingShape" mc:Ignorable="w14 wp14">
   <w:docDefaults>
     <w:rPrDefault>
       <w:rPr>
@@ -2062,7 +1757,7 @@
     </w:rPrDefault>
     <w:pPrDefault/>
   </w:docDefaults>
-  <w:latentStyles w:defLockedState="0" w:defUIPriority="99" w:defSemiHidden="1" w:defUnhideWhenUsed="1" w:defQFormat="0" w:count="267">
+  <w:latentStyles w:defLockedState="0" w:defUIPriority="99" w:defSemiHidden="1" w:defUnhideWhenUsed="1" w:defQFormat="0" w:count="276">
     <w:lsdException w:name="Normal" w:semiHidden="0" w:uiPriority="0" w:unhideWhenUsed="0" w:qFormat="1"/>
     <w:lsdException w:name="heading 1" w:semiHidden="0" w:uiPriority="9" w:unhideWhenUsed="0" w:qFormat="1"/>
     <w:lsdException w:name="heading 2" w:uiPriority="9" w:qFormat="1"/>

</xml_diff>